<commit_message>
feat: Complete Nexus Blueprint 3.0 with AWS deployment and runtime policy enforcement
- Implemented schema validation in event publishing (Task 3.3)
- Added comprehensive integration tests for schema validation (Task 3.4)
- Implemented runtime policy enforcement middleware (Task 4.3)
- Added policy enforcement tests (Task 4.4)
- Created working AWS demo deployment with CDK
- Deployed Lambda functions for command/query/event processing
- Set up DynamoDB tables for event store and read model
- Configured API Gateway with REST endpoints
- Added demo test scripts and quick start guide
- Successfully deployed to AWS and verified functionality

API Endpoint: https://6lo5q41e31.execute-api.us-east-2.amazonaws.com/prod
Status: Fully functional and tested
</commit_message>
<xml_diff>
--- a/Nexus Blueprint - Implementation Strategy Critique and Refinement.docx
+++ b/Nexus Blueprint - Implementation Strategy Critique and Refinement.docx
@@ -3448,7 +3448,103 @@
         <w:t>, ensuring every subsequent component is built directly into a structure guaranteed to be resilient and compliant.</w:t>
       </w:r>
     </w:p>
+    <w:p/>
     <w:p>
+      <w:r>
+        <w:t>graph LR</w:t>
+      </w:r>
+    </w:p>
+    <w:p>
+      <w:r>
+        <w:t xml:space="preserve">    </w:t>
+      </w:r>
+      <w:proofErr w:type="gramStart"/>
+      <w:r>
+        <w:t>A[</w:t>
+      </w:r>
+      <w:proofErr w:type="gramEnd"/>
+      <w:r>
+        <w:t>Create Processor&lt;</w:t>
+      </w:r>
+      <w:proofErr w:type="spellStart"/>
+      <w:r>
+        <w:t>br</w:t>
+      </w:r>
+      <w:proofErr w:type="spellEnd"/>
+      <w:r>
+        <w:t>/&gt;Java Class] --&gt; B[Register Bean&lt;</w:t>
+      </w:r>
+      <w:proofErr w:type="spellStart"/>
+      <w:r>
+        <w:t>br</w:t>
+      </w:r>
+      <w:proofErr w:type="spellEnd"/>
+      <w:r>
+        <w:t>/&gt;in XML]</w:t>
+      </w:r>
+    </w:p>
+    <w:p>
+      <w:r>
+        <w:t xml:space="preserve">    B --&gt; </w:t>
+      </w:r>
+      <w:proofErr w:type="gramStart"/>
+      <w:r>
+        <w:t>C[</w:t>
+      </w:r>
+      <w:proofErr w:type="gramEnd"/>
+      <w:r>
+        <w:t>Register Involvement&lt;</w:t>
+      </w:r>
+      <w:proofErr w:type="spellStart"/>
+      <w:r>
+        <w:t>br</w:t>
+      </w:r>
+      <w:proofErr w:type="spellEnd"/>
+      <w:r>
+        <w:t>/&gt;in XML]</w:t>
+      </w:r>
+    </w:p>
+    <w:p>
+      <w:r>
+        <w:t xml:space="preserve">    C --&gt; </w:t>
+      </w:r>
+      <w:proofErr w:type="gramStart"/>
+      <w:r>
+        <w:t>D[</w:t>
+      </w:r>
+      <w:proofErr w:type="gramEnd"/>
+      <w:r>
+        <w:t>Set Execution Order&lt;</w:t>
+      </w:r>
+      <w:proofErr w:type="spellStart"/>
+      <w:r>
+        <w:t>br</w:t>
+      </w:r>
+      <w:proofErr w:type="spellEnd"/>
+      <w:r>
+        <w:t>/&gt;property: order]</w:t>
+      </w:r>
+    </w:p>
+    <w:p>
+      <w:r>
+        <w:t xml:space="preserve">    D --&gt; </w:t>
+      </w:r>
+      <w:proofErr w:type="gramStart"/>
+      <w:r>
+        <w:t>E[</w:t>
+      </w:r>
+      <w:proofErr w:type="gramEnd"/>
+      <w:r>
+        <w:t>Processor Executes&lt;</w:t>
+      </w:r>
+      <w:proofErr w:type="spellStart"/>
+      <w:r>
+        <w:t>br</w:t>
+      </w:r>
+      <w:proofErr w:type="spellEnd"/>
+      <w:r>
+        <w:t>/&gt;in Chain]</w:t>
+      </w:r>
       <w:bookmarkStart w:id="0" w:name="_GoBack"/>
       <w:bookmarkEnd w:id="0"/>
     </w:p>

</xml_diff>